<commit_message>
updated results and abstract
</commit_message>
<xml_diff>
--- a/Drafts/Abstract_Submission.docx
+++ b/Drafts/Abstract_Submission.docx
@@ -30,61 +30,121 @@
         <w:rPr>
           <w:rFonts w:ascii="Cambria" w:hAnsi="Cambria"/>
         </w:rPr>
-        <w:t xml:space="preserve">orecasts generated using protected time series may change significantly from those that would have been generated using the confidential data. </w:t>
-      </w:r>
-      <w:r>
-        <w:rPr>
-          <w:rFonts w:ascii="Cambria" w:hAnsi="Cambria"/>
-        </w:rPr>
-        <w:t>Prior experiments have demonstrated severe degradations in forecast accuracy using differentially private data</w:t>
-      </w:r>
-      <w:r>
-        <w:rPr>
-          <w:rFonts w:ascii="Cambria" w:hAnsi="Cambria"/>
-        </w:rPr>
-        <w:t xml:space="preserve"> with a VAR model</w:t>
-      </w:r>
-      <w:r>
-        <w:rPr>
-          <w:rFonts w:ascii="Cambria" w:hAnsi="Cambria"/>
-        </w:rPr>
-        <w:t xml:space="preserve">, but it is not known whether </w:t>
-      </w:r>
-      <w:r>
-        <w:rPr>
-          <w:rFonts w:ascii="Cambria" w:hAnsi="Cambria"/>
-        </w:rPr>
-        <w:t xml:space="preserve">using </w:t>
-      </w:r>
-      <w:r>
-        <w:rPr>
-          <w:rFonts w:ascii="Cambria" w:hAnsi="Cambria"/>
-        </w:rPr>
-        <w:t xml:space="preserve">other </w:t>
-      </w:r>
-      <w:r>
-        <w:rPr>
-          <w:rFonts w:ascii="Cambria" w:hAnsi="Cambria"/>
-        </w:rPr>
-        <w:t xml:space="preserve">privacy </w:t>
-      </w:r>
-      <w:r>
-        <w:rPr>
-          <w:rFonts w:ascii="Cambria" w:hAnsi="Cambria"/>
-        </w:rPr>
-        <w:t>protection methods</w:t>
-      </w:r>
-      <w:r>
-        <w:rPr>
-          <w:rFonts w:ascii="Cambria" w:hAnsi="Cambria"/>
-        </w:rPr>
-        <w:t xml:space="preserve"> and forecasting models </w:t>
-      </w:r>
-      <w:r>
-        <w:rPr>
-          <w:rFonts w:ascii="Cambria" w:hAnsi="Cambria"/>
-        </w:rPr>
-        <w:t>will result in similar degradations</w:t>
+        <w:t>orecasts generated using protected time series</w:t>
+      </w:r>
+      <w:r>
+        <w:rPr>
+          <w:rFonts w:ascii="Cambria" w:hAnsi="Cambria"/>
+        </w:rPr>
+        <w:t xml:space="preserve"> often </w:t>
+      </w:r>
+      <w:r>
+        <w:rPr>
+          <w:rFonts w:ascii="Cambria" w:hAnsi="Cambria"/>
+        </w:rPr>
+        <w:t xml:space="preserve">change significantly from those that </w:t>
+      </w:r>
+      <w:r>
+        <w:rPr>
+          <w:rFonts w:ascii="Cambria" w:hAnsi="Cambria"/>
+        </w:rPr>
+        <w:t>are</w:t>
+      </w:r>
+      <w:r>
+        <w:rPr>
+          <w:rFonts w:ascii="Cambria" w:hAnsi="Cambria"/>
+        </w:rPr>
+        <w:t xml:space="preserve"> generated usin</w:t>
+      </w:r>
+      <w:r>
+        <w:rPr>
+          <w:rFonts w:ascii="Cambria" w:hAnsi="Cambria"/>
+        </w:rPr>
+        <w:t xml:space="preserve">g </w:t>
+      </w:r>
+      <w:r>
+        <w:rPr>
+          <w:rFonts w:ascii="Cambria" w:hAnsi="Cambria"/>
+        </w:rPr>
+        <w:t xml:space="preserve">confidential data. </w:t>
+      </w:r>
+      <w:r>
+        <w:rPr>
+          <w:rFonts w:ascii="Cambria" w:hAnsi="Cambria"/>
+        </w:rPr>
+        <w:t>While prior e</w:t>
+      </w:r>
+      <w:r>
+        <w:rPr>
+          <w:rFonts w:ascii="Cambria" w:hAnsi="Cambria"/>
+        </w:rPr>
+        <w:t xml:space="preserve">xperiments </w:t>
+      </w:r>
+      <w:r>
+        <w:rPr>
+          <w:rFonts w:ascii="Cambria" w:hAnsi="Cambria"/>
+        </w:rPr>
+        <w:t>have</w:t>
+      </w:r>
+      <w:r>
+        <w:rPr>
+          <w:rFonts w:ascii="Cambria" w:hAnsi="Cambria"/>
+        </w:rPr>
+        <w:t xml:space="preserve"> demonstrated severe degradations in forecast accuracy </w:t>
+      </w:r>
+      <w:r>
+        <w:rPr>
+          <w:rFonts w:ascii="Cambria" w:hAnsi="Cambria"/>
+        </w:rPr>
+        <w:t>from a VAR model applied to</w:t>
+      </w:r>
+      <w:r>
+        <w:rPr>
+          <w:rFonts w:ascii="Cambria" w:hAnsi="Cambria"/>
+        </w:rPr>
+        <w:t xml:space="preserve"> differentially private </w:t>
+      </w:r>
+      <w:r>
+        <w:rPr>
+          <w:rFonts w:ascii="Cambria" w:hAnsi="Cambria"/>
+        </w:rPr>
+        <w:t>time series</w:t>
+      </w:r>
+      <w:r>
+        <w:rPr>
+          <w:rFonts w:ascii="Cambria" w:hAnsi="Cambria"/>
+        </w:rPr>
+        <w:t>,</w:t>
+      </w:r>
+      <w:r>
+        <w:rPr>
+          <w:rFonts w:ascii="Cambria" w:hAnsi="Cambria"/>
+        </w:rPr>
+        <w:t xml:space="preserve"> </w:t>
+      </w:r>
+      <w:r>
+        <w:rPr>
+          <w:rFonts w:ascii="Cambria" w:hAnsi="Cambria"/>
+        </w:rPr>
+        <w:t xml:space="preserve">the current literature fails to test </w:t>
+      </w:r>
+      <w:r>
+        <w:rPr>
+          <w:rFonts w:ascii="Cambria" w:hAnsi="Cambria"/>
+        </w:rPr>
+        <w:t xml:space="preserve">whether </w:t>
+      </w:r>
+      <w:r>
+        <w:rPr>
+          <w:rFonts w:ascii="Cambria" w:hAnsi="Cambria"/>
+        </w:rPr>
+        <w:t xml:space="preserve">other privacy protection methods </w:t>
+      </w:r>
+      <w:r>
+        <w:rPr>
+          <w:rFonts w:ascii="Cambria" w:hAnsi="Cambria"/>
+        </w:rPr>
+        <w:t>result in similar degradations in forecast accuracy for common forecasting models</w:t>
       </w:r>
       <w:r>
         <w:rPr>
@@ -98,20 +158,6 @@
         </w:rPr>
         <w:t xml:space="preserve"> </w:t>
       </w:r>
-    </w:p>
-    <w:p>
-      <w:pPr>
-        <w:rPr>
-          <w:rFonts w:ascii="Cambria" w:hAnsi="Cambria"/>
-        </w:rPr>
-      </w:pPr>
-    </w:p>
-    <w:p>
-      <w:pPr>
-        <w:rPr>
-          <w:rFonts w:ascii="Cambria" w:hAnsi="Cambria"/>
-        </w:rPr>
-      </w:pPr>
       <w:r>
         <w:rPr>
           <w:rFonts w:ascii="Cambria" w:hAnsi="Cambria"/>
@@ -133,162 +179,158 @@
       <w:r>
         <w:rPr>
           <w:rFonts w:ascii="Cambria" w:hAnsi="Cambria"/>
-          <w:strike/>
-        </w:rPr>
-        <w:t>(</w:t>
-      </w:r>
-      <w:r>
-        <w:rPr>
-          <w:rFonts w:ascii="Cambria" w:hAnsi="Cambria"/>
-          <w:strike/>
-        </w:rPr>
-        <w:t>top and bottom coding, additive noise, differential privacy, and cluster-based swapping</w:t>
-      </w:r>
-      <w:r>
-        <w:rPr>
-          <w:rFonts w:ascii="Cambria" w:hAnsi="Cambria"/>
-          <w:strike/>
-        </w:rPr>
-        <w:t>)</w:t>
-      </w:r>
-      <w:r>
-        <w:rPr>
-          <w:rFonts w:ascii="Cambria" w:hAnsi="Cambria"/>
-        </w:rPr>
-        <w:t xml:space="preserve"> on </w:t>
-      </w:r>
-      <w:r>
-        <w:rPr>
-          <w:rFonts w:ascii="Cambria" w:hAnsi="Cambria"/>
-        </w:rPr>
-        <w:t>both simple and complex forecasting models.</w:t>
-      </w:r>
-    </w:p>
-    <w:p>
-      <w:pPr>
-        <w:rPr>
-          <w:rFonts w:ascii="Cambria" w:hAnsi="Cambria"/>
-        </w:rPr>
-      </w:pPr>
-    </w:p>
-    <w:p>
-      <w:pPr>
-        <w:rPr>
-          <w:rFonts w:ascii="Cambria" w:hAnsi="Cambria"/>
-        </w:rPr>
-      </w:pPr>
-      <w:r>
-        <w:rPr>
-          <w:rFonts w:ascii="Cambria" w:hAnsi="Cambria"/>
-        </w:rPr>
-        <w:t>We find that…</w:t>
-      </w:r>
-    </w:p>
-    <w:p>
-      <w:pPr>
-        <w:rPr>
-          <w:rFonts w:ascii="Cambria" w:hAnsi="Cambria"/>
-        </w:rPr>
-      </w:pPr>
-    </w:p>
-    <w:p>
-      <w:pPr>
-        <w:rPr>
-          <w:rFonts w:ascii="Cambria" w:hAnsi="Cambria"/>
-        </w:rPr>
-      </w:pPr>
-    </w:p>
-    <w:p>
-      <w:pPr>
-        <w:rPr>
-          <w:rFonts w:ascii="Cambria" w:hAnsi="Cambria"/>
-          <w:strike/>
-        </w:rPr>
-      </w:pPr>
-      <w:r>
-        <w:rPr>
-          <w:rFonts w:ascii="Cambria" w:hAnsi="Cambria"/>
-          <w:strike/>
-        </w:rPr>
-        <w:t>We relate the changes in forecasts resulting from data protection to the literature on judgmental forecasting, where significant downward adjustments in forecasts can produce large improvements in forecast accuracy</w:t>
-      </w:r>
-      <w:r>
-        <w:rPr>
-          <w:rFonts w:ascii="Cambria" w:hAnsi="Cambria"/>
-          <w:strike/>
+        </w:rPr>
+        <w:t>(top and bottom coding, additive noise, differential privacy, and cluster-based swapping)</w:t>
+      </w:r>
+      <w:r>
+        <w:rPr>
+          <w:rFonts w:ascii="Cambria" w:hAnsi="Cambria"/>
+        </w:rPr>
+        <w:t xml:space="preserve"> </w:t>
+      </w:r>
+      <w:r>
+        <w:rPr>
+          <w:rFonts w:ascii="Cambria" w:hAnsi="Cambria"/>
+        </w:rPr>
+        <w:t xml:space="preserve">on </w:t>
+      </w:r>
+      <w:r>
+        <w:rPr>
+          <w:rFonts w:ascii="Cambria" w:hAnsi="Cambria"/>
+        </w:rPr>
+        <w:t>both</w:t>
+      </w:r>
+      <w:r>
+        <w:rPr>
+          <w:rFonts w:ascii="Cambria" w:hAnsi="Cambria"/>
+        </w:rPr>
+        <w:t xml:space="preserve"> simple and complex </w:t>
+      </w:r>
+      <w:r>
+        <w:rPr>
+          <w:rFonts w:ascii="Cambria" w:hAnsi="Cambria"/>
+        </w:rPr>
+        <w:t>forecasting models.</w:t>
+      </w:r>
+      <w:r>
+        <w:rPr>
+          <w:rFonts w:ascii="Cambria" w:hAnsi="Cambria"/>
+        </w:rPr>
+        <w:t xml:space="preserve"> </w:t>
+      </w:r>
+      <w:r>
+        <w:rPr>
+          <w:rFonts w:ascii="Cambria" w:hAnsi="Cambria"/>
+        </w:rPr>
+        <w:t>Our results sho</w:t>
+      </w:r>
+      <w:r>
+        <w:rPr>
+          <w:rFonts w:ascii="Cambria" w:hAnsi="Cambria"/>
+        </w:rPr>
+        <w:t>w t</w:t>
+      </w:r>
+      <w:r>
+        <w:rPr>
+          <w:rFonts w:ascii="Cambria" w:hAnsi="Cambria"/>
+        </w:rPr>
+        <w:t>hat s</w:t>
+      </w:r>
+      <w:r>
+        <w:rPr>
+          <w:rFonts w:ascii="Cambria" w:hAnsi="Cambria"/>
+        </w:rPr>
+        <w:t>imple</w:t>
+      </w:r>
+      <w:r>
+        <w:rPr>
+          <w:rFonts w:ascii="Cambria" w:hAnsi="Cambria"/>
+        </w:rPr>
+        <w:t xml:space="preserve"> models have better accuracy than complex models under </w:t>
+      </w:r>
+      <w:r>
+        <w:rPr>
+          <w:rFonts w:ascii="Cambria" w:hAnsi="Cambria"/>
+        </w:rPr>
+        <w:t>reasonable</w:t>
+      </w:r>
+      <w:r>
+        <w:rPr>
+          <w:rFonts w:ascii="Cambria" w:hAnsi="Cambria"/>
+        </w:rPr>
+        <w:t xml:space="preserve"> levels of </w:t>
+      </w:r>
+      <w:r>
+        <w:rPr>
+          <w:rFonts w:ascii="Cambria" w:hAnsi="Cambria"/>
+        </w:rPr>
+        <w:t>additive noise and differential privacy</w:t>
+      </w:r>
+      <w:r>
+        <w:rPr>
+          <w:rFonts w:ascii="Cambria" w:hAnsi="Cambria"/>
+        </w:rPr>
+        <w:t xml:space="preserve"> protection </w:t>
+      </w:r>
+      <w:r>
+        <w:rPr>
+          <w:rFonts w:ascii="Cambria" w:hAnsi="Cambria"/>
+        </w:rPr>
+        <w:t>for</w:t>
+      </w:r>
+      <w:r>
+        <w:rPr>
+          <w:rFonts w:ascii="Cambria" w:hAnsi="Cambria"/>
+        </w:rPr>
+        <w:t xml:space="preserve"> all horizons</w:t>
+      </w:r>
+      <w:r>
+        <w:rPr>
+          <w:rFonts w:ascii="Cambria" w:hAnsi="Cambria"/>
         </w:rPr>
         <w:t>.</w:t>
       </w:r>
       <w:r>
         <w:rPr>
           <w:rFonts w:ascii="Cambria" w:hAnsi="Cambria"/>
-          <w:strike/>
         </w:rPr>
         <w:t xml:space="preserve"> </w:t>
       </w:r>
-    </w:p>
-    <w:p>
-      <w:pPr>
-        <w:rPr>
-          <w:rFonts w:ascii="Cambria" w:hAnsi="Cambria"/>
-          <w:strike/>
-        </w:rPr>
-      </w:pPr>
-    </w:p>
-    <w:p>
-      <w:pPr>
-        <w:pStyle w:val="ListParagraph"/>
-        <w:numPr>
-          <w:ilvl w:val="0"/>
-          <w:numId w:val="4"/>
-        </w:numPr>
-        <w:rPr>
-          <w:rFonts w:ascii="Cambria" w:hAnsi="Cambria"/>
-        </w:rPr>
-      </w:pPr>
-      <w:r>
-        <w:rPr>
-          <w:rFonts w:ascii="Cambria" w:hAnsi="Cambria"/>
-        </w:rPr>
-        <w:t>Just use forecast accuracy instead of forecast error.</w:t>
-      </w:r>
-    </w:p>
-    <w:p>
-      <w:pPr>
-        <w:pStyle w:val="ListParagraph"/>
-        <w:numPr>
-          <w:ilvl w:val="0"/>
-          <w:numId w:val="4"/>
-        </w:numPr>
-        <w:rPr>
-          <w:rFonts w:ascii="Cambria" w:hAnsi="Cambria"/>
-        </w:rPr>
-      </w:pPr>
-      <w:r>
-        <w:rPr>
-          <w:rFonts w:ascii="Cambria" w:hAnsi="Cambria"/>
-        </w:rPr>
-        <w:t>Use same terminology for improving or getting worse as was used in the fildes paper</w:t>
-      </w:r>
-    </w:p>
-    <w:p>
-      <w:pPr>
-        <w:rPr>
-          <w:rFonts w:ascii="Cambria" w:hAnsi="Cambria"/>
-        </w:rPr>
-      </w:pPr>
-    </w:p>
-    <w:p>
-      <w:pPr>
-        <w:rPr>
-          <w:rFonts w:ascii="Cambria" w:hAnsi="Cambria"/>
-        </w:rPr>
-      </w:pPr>
-      <w:r>
-        <w:rPr>
-          <w:rFonts w:ascii="Cambria" w:hAnsi="Cambria"/>
-        </w:rPr>
-        <w:t>In our preliminary results, we find that as expected, increasing the degree of top or bottom coding or random noise added to the data tends to reduce forecast accuracy.</w:t>
+      <w:r>
+        <w:rPr>
+          <w:rFonts w:ascii="Cambria" w:hAnsi="Cambria"/>
+        </w:rPr>
+        <w:t xml:space="preserve">Under </w:t>
+      </w:r>
+      <w:r>
+        <w:rPr>
+          <w:rFonts w:ascii="Cambria" w:hAnsi="Cambria"/>
+        </w:rPr>
+        <w:t xml:space="preserve">top coding, complex models have </w:t>
+      </w:r>
+      <w:r>
+        <w:rPr>
+          <w:rFonts w:ascii="Cambria" w:hAnsi="Cambria"/>
+        </w:rPr>
+        <w:t>better</w:t>
+      </w:r>
+      <w:r>
+        <w:rPr>
+          <w:rFonts w:ascii="Cambria" w:hAnsi="Cambria"/>
+        </w:rPr>
+        <w:t xml:space="preserve"> accuracy than simple models for short horizons, and </w:t>
+      </w:r>
+      <w:r>
+        <w:rPr>
+          <w:rFonts w:ascii="Cambria" w:hAnsi="Cambria"/>
+        </w:rPr>
+        <w:t>worse</w:t>
+      </w:r>
+      <w:r>
+        <w:rPr>
+          <w:rFonts w:ascii="Cambria" w:hAnsi="Cambria"/>
+        </w:rPr>
+        <w:t xml:space="preserve"> forecast accuracy than simple models for long horizons.</w:t>
       </w:r>
       <w:r>
         <w:rPr>
@@ -299,35 +341,48 @@
       <w:r>
         <w:rPr>
           <w:rFonts w:ascii="Cambria" w:hAnsi="Cambria"/>
-          <w:strike/>
-        </w:rPr>
-        <w:t>In some cases, data protection can improve</w:t>
-      </w:r>
-      <w:r>
-        <w:rPr>
-          <w:rFonts w:ascii="Cambria" w:hAnsi="Cambria"/>
-          <w:strike/>
-        </w:rPr>
-        <w:t xml:space="preserve"> forecast </w:t>
-      </w:r>
-      <w:r>
-        <w:rPr>
-          <w:rFonts w:ascii="Cambria" w:hAnsi="Cambria"/>
-          <w:strike/>
-        </w:rPr>
-        <w:t xml:space="preserve">accuracy for the </w:t>
-      </w:r>
-      <w:r>
-        <w:rPr>
-          <w:rFonts w:ascii="Cambria" w:hAnsi="Cambria"/>
-          <w:strike/>
-        </w:rPr>
-        <w:t>majority of time series.</w:t>
-      </w:r>
-      <w:r>
-        <w:rPr>
-          <w:rFonts w:ascii="Cambria" w:hAnsi="Cambria"/>
-          <w:strike/>
+        </w:rPr>
+        <w:t xml:space="preserve">Under </w:t>
+      </w:r>
+      <w:r>
+        <w:rPr>
+          <w:rFonts w:ascii="Cambria" w:hAnsi="Cambria"/>
+        </w:rPr>
+        <w:t xml:space="preserve">bottom coding, simple models outperform complex models </w:t>
+      </w:r>
+      <w:r>
+        <w:rPr>
+          <w:rFonts w:ascii="Cambria" w:hAnsi="Cambria"/>
+        </w:rPr>
+        <w:t xml:space="preserve">for all horizons, even when the complex models have higher </w:t>
+      </w:r>
+      <w:r>
+        <w:rPr>
+          <w:rFonts w:ascii="Cambria" w:hAnsi="Cambria"/>
+        </w:rPr>
+        <w:t xml:space="preserve">forecast </w:t>
+      </w:r>
+      <w:r>
+        <w:rPr>
+          <w:rFonts w:ascii="Cambria" w:hAnsi="Cambria"/>
+        </w:rPr>
+        <w:t xml:space="preserve">accuracy </w:t>
+      </w:r>
+      <w:r>
+        <w:rPr>
+          <w:rFonts w:ascii="Cambria" w:hAnsi="Cambria"/>
+        </w:rPr>
+        <w:t>using</w:t>
+      </w:r>
+      <w:r>
+        <w:rPr>
+          <w:rFonts w:ascii="Cambria" w:hAnsi="Cambria"/>
+        </w:rPr>
+        <w:t xml:space="preserve"> the original data.</w:t>
+      </w:r>
+      <w:r>
+        <w:rPr>
+          <w:rFonts w:ascii="Cambria" w:hAnsi="Cambria"/>
         </w:rPr>
         <w:t xml:space="preserve"> </w:t>
       </w:r>
@@ -335,85 +390,67 @@
         <w:rPr>
           <w:rFonts w:ascii="Cambria" w:hAnsi="Cambria"/>
         </w:rPr>
-        <w:t>Surprisingly, we find that under top coding</w:t>
-      </w:r>
-      <w:r>
-        <w:rPr>
-          <w:rFonts w:ascii="Cambria" w:hAnsi="Cambria"/>
-        </w:rPr>
-        <w:t xml:space="preserve"> with exponential smoothing</w:t>
-      </w:r>
-      <w:r>
-        <w:rPr>
-          <w:rFonts w:ascii="Cambria" w:hAnsi="Cambria"/>
-        </w:rPr>
-        <w:t xml:space="preserve">, the majority of forecasts are </w:t>
-      </w:r>
-      <w:r>
-        <w:rPr>
-          <w:rFonts w:ascii="Cambria" w:hAnsi="Cambria"/>
-          <w:i/>
-          <w:iCs/>
-        </w:rPr>
-        <w:t>upward</w:t>
-      </w:r>
-      <w:r>
-        <w:rPr>
-          <w:rFonts w:ascii="Cambria" w:hAnsi="Cambria"/>
-        </w:rPr>
-        <w:t xml:space="preserve"> adjusted, </w:t>
-      </w:r>
-      <w:r>
-        <w:rPr>
-          <w:rFonts w:ascii="Cambria" w:hAnsi="Cambria"/>
-        </w:rPr>
-        <w:t>and that</w:t>
-      </w:r>
-      <w:r>
-        <w:rPr>
-          <w:rFonts w:ascii="Cambria" w:hAnsi="Cambria"/>
-        </w:rPr>
-        <w:t xml:space="preserve"> the </w:t>
-      </w:r>
-      <w:r>
-        <w:rPr>
-          <w:rFonts w:ascii="Cambria" w:hAnsi="Cambria"/>
-          <w:i/>
-          <w:iCs/>
-        </w:rPr>
-        <w:t>downward</w:t>
-      </w:r>
-      <w:r>
-        <w:rPr>
-          <w:rFonts w:ascii="Cambria" w:hAnsi="Cambria"/>
-        </w:rPr>
-        <w:t xml:space="preserve"> adjusted forecasts exhibit a larger relative increase in forecast error.</w:t>
-      </w:r>
-      <w:r>
-        <w:rPr>
-          <w:rFonts w:ascii="Cambria" w:hAnsi="Cambria"/>
-        </w:rPr>
-        <w:t xml:space="preserve"> Under </w:t>
-      </w:r>
-      <w:r>
-        <w:rPr>
-          <w:rFonts w:ascii="Cambria" w:hAnsi="Cambria"/>
-        </w:rPr>
-        <w:t xml:space="preserve">bottom coding, </w:t>
-      </w:r>
-      <w:r>
-        <w:rPr>
-          <w:rFonts w:ascii="Cambria" w:hAnsi="Cambria"/>
-          <w:i/>
-          <w:iCs/>
-        </w:rPr>
-        <w:t>downward</w:t>
-      </w:r>
-      <w:r>
-        <w:rPr>
-          <w:rFonts w:ascii="Cambria" w:hAnsi="Cambria"/>
-        </w:rPr>
-        <w:t xml:space="preserve"> adjusted forecasts tend to exhibit significant reductions in forecast error, especially under longer forecast horizons, where reductions in global error can range 25-30%. This mirrors past judgmental forecasting results where forecasts that are adjusted downward tend to be more accurate</w:t>
+        <w:t xml:space="preserve">We also find that forecast accuracy </w:t>
+      </w:r>
+      <w:r>
+        <w:rPr>
+          <w:rFonts w:ascii="Cambria" w:hAnsi="Cambria"/>
+        </w:rPr>
+        <w:t>under top</w:t>
+      </w:r>
+      <w:r>
+        <w:rPr>
+          <w:rFonts w:ascii="Cambria" w:hAnsi="Cambria"/>
+        </w:rPr>
+        <w:t xml:space="preserve"> and </w:t>
+      </w:r>
+      <w:r>
+        <w:rPr>
+          <w:rFonts w:ascii="Cambria" w:hAnsi="Cambria"/>
+        </w:rPr>
+        <w:t xml:space="preserve">bottom coding </w:t>
+      </w:r>
+      <w:r>
+        <w:rPr>
+          <w:rFonts w:ascii="Cambria" w:hAnsi="Cambria"/>
+        </w:rPr>
+        <w:t>improves</w:t>
+      </w:r>
+      <w:r>
+        <w:rPr>
+          <w:rFonts w:ascii="Cambria" w:hAnsi="Cambria"/>
+        </w:rPr>
+        <w:t xml:space="preserve"> by </w:t>
+      </w:r>
+      <w:r>
+        <w:rPr>
+          <w:rFonts w:ascii="Cambria" w:hAnsi="Cambria"/>
+        </w:rPr>
+        <w:t xml:space="preserve">up to </w:t>
+      </w:r>
+      <w:r>
+        <w:rPr>
+          <w:rFonts w:ascii="Cambria" w:hAnsi="Cambria"/>
+        </w:rPr>
+        <w:t>13%</w:t>
+      </w:r>
+      <w:r>
+        <w:rPr>
+          <w:rFonts w:ascii="Cambria" w:hAnsi="Cambria"/>
+        </w:rPr>
+        <w:t xml:space="preserve"> </w:t>
+      </w:r>
+      <w:r>
+        <w:rPr>
+          <w:rFonts w:ascii="Cambria" w:hAnsi="Cambria"/>
+        </w:rPr>
+        <w:t xml:space="preserve">relative to forecasts using the original data </w:t>
+      </w:r>
+      <w:r>
+        <w:rPr>
+          <w:rFonts w:ascii="Cambria" w:hAnsi="Cambria"/>
+        </w:rPr>
+        <w:t>for long forecast horizons</w:t>
       </w:r>
       <w:r>
         <w:rPr>
@@ -431,55 +468,67 @@
         <w:rPr>
           <w:rFonts w:ascii="Cambria" w:hAnsi="Cambria"/>
         </w:rPr>
-        <w:t xml:space="preserve">Using LGBM with top coding, the </w:t>
-      </w:r>
-      <w:r>
-        <w:rPr>
-          <w:rFonts w:ascii="Cambria" w:hAnsi="Cambria"/>
-          <w:i/>
-          <w:iCs/>
-        </w:rPr>
-        <w:t>upward</w:t>
-      </w:r>
-      <w:r>
-        <w:rPr>
-          <w:rFonts w:ascii="Cambria" w:hAnsi="Cambria"/>
-        </w:rPr>
-        <w:t xml:space="preserve"> adjusted forecasts</w:t>
-      </w:r>
-      <w:r>
-        <w:rPr>
-          <w:rFonts w:ascii="Cambria" w:hAnsi="Cambria"/>
-        </w:rPr>
-        <w:t xml:space="preserve"> exhibit increases in mean absolute error over short forecast horizons, and significant reductions in mean absolute error over long horizons. </w:t>
-      </w:r>
-      <w:r>
-        <w:rPr>
-          <w:rFonts w:ascii="Cambria" w:hAnsi="Cambria"/>
-          <w:i/>
-          <w:iCs/>
-        </w:rPr>
-        <w:t>D</w:t>
-      </w:r>
-      <w:r>
-        <w:rPr>
-          <w:rFonts w:ascii="Cambria" w:hAnsi="Cambria"/>
-          <w:i/>
-          <w:iCs/>
-        </w:rPr>
-        <w:t>ownward</w:t>
-      </w:r>
-      <w:r>
-        <w:rPr>
-          <w:rFonts w:ascii="Cambria" w:hAnsi="Cambria"/>
-        </w:rPr>
-        <w:t xml:space="preserve"> adjusted forecasts see reductions in accuracy regardless of forecast horizon length</w:t>
-      </w:r>
-      <w:r>
-        <w:rPr>
-          <w:rFonts w:ascii="Cambria" w:hAnsi="Cambria"/>
-        </w:rPr>
-        <w:t>.</w:t>
+        <w:t xml:space="preserve">With </w:t>
+      </w:r>
+      <w:r>
+        <w:rPr>
+          <w:rFonts w:ascii="Cambria" w:hAnsi="Cambria"/>
+        </w:rPr>
+        <w:t>data protection, we recommend using simpler forecast</w:t>
+      </w:r>
+      <w:r>
+        <w:rPr>
+          <w:rFonts w:ascii="Cambria" w:hAnsi="Cambria"/>
+        </w:rPr>
+        <w:t>ing</w:t>
+      </w:r>
+      <w:r>
+        <w:rPr>
+          <w:rFonts w:ascii="Cambria" w:hAnsi="Cambria"/>
+        </w:rPr>
+        <w:t xml:space="preserve"> models, such as exponential smoothing, whic</w:t>
+      </w:r>
+      <w:r>
+        <w:rPr>
+          <w:rFonts w:ascii="Cambria" w:hAnsi="Cambria"/>
+        </w:rPr>
+        <w:t xml:space="preserve">h </w:t>
+      </w:r>
+      <w:r>
+        <w:rPr>
+          <w:rFonts w:ascii="Cambria" w:hAnsi="Cambria"/>
+        </w:rPr>
+        <w:t>offer</w:t>
+      </w:r>
+      <w:r>
+        <w:rPr>
+          <w:rFonts w:ascii="Cambria" w:hAnsi="Cambria"/>
+        </w:rPr>
+        <w:t xml:space="preserve"> higher accuracy</w:t>
+      </w:r>
+      <w:r>
+        <w:rPr>
+          <w:rFonts w:ascii="Cambria" w:hAnsi="Cambria"/>
+        </w:rPr>
+        <w:t xml:space="preserve"> than complex forecasting models. </w:t>
+      </w:r>
+      <w:r>
+        <w:rPr>
+          <w:rFonts w:ascii="Cambria" w:hAnsi="Cambria"/>
+        </w:rPr>
+        <w:t xml:space="preserve">We investigate the </w:t>
+      </w:r>
+      <w:r>
+        <w:rPr>
+          <w:rFonts w:ascii="Cambria" w:hAnsi="Cambria"/>
+        </w:rPr>
+        <w:t>drivers of</w:t>
+      </w:r>
+      <w:r>
+        <w:rPr>
+          <w:rFonts w:ascii="Cambria" w:hAnsi="Cambria"/>
+        </w:rPr>
+        <w:t xml:space="preserve"> these results</w:t>
       </w:r>
       <w:r>
         <w:rPr>
@@ -491,217 +540,20 @@
         <w:rPr>
           <w:rFonts w:ascii="Cambria" w:hAnsi="Cambria"/>
         </w:rPr>
-        <w:t>Protection through additive</w:t>
-      </w:r>
-      <w:r>
-        <w:rPr>
-          <w:rFonts w:ascii="Cambria" w:hAnsi="Cambria"/>
-        </w:rPr>
-        <w:t xml:space="preserve"> noise or differential privacy </w:t>
-      </w:r>
-      <w:r>
-        <w:rPr>
-          <w:rFonts w:ascii="Cambria" w:hAnsi="Cambria"/>
-        </w:rPr>
-        <w:t>reduces forecast accuracy in the vast majority of cases.</w:t>
-      </w:r>
-      <w:r>
-        <w:rPr>
-          <w:rFonts w:ascii="Cambria" w:hAnsi="Cambria"/>
-        </w:rPr>
-        <w:t xml:space="preserve"> </w:t>
-      </w:r>
-    </w:p>
-    <w:p>
-      <w:pPr>
-        <w:rPr>
-          <w:rFonts w:ascii="Cambria" w:hAnsi="Cambria"/>
-        </w:rPr>
-      </w:pPr>
-    </w:p>
-    <w:p>
-      <w:pPr>
-        <w:rPr>
-          <w:rFonts w:ascii="Cambria" w:hAnsi="Cambria"/>
-        </w:rPr>
-      </w:pPr>
-      <w:r>
-        <w:rPr>
-          <w:rFonts w:ascii="Cambria" w:hAnsi="Cambria"/>
-        </w:rPr>
-        <w:t xml:space="preserve">The </w:t>
-      </w:r>
-      <w:r>
-        <w:rPr>
-          <w:rFonts w:ascii="Cambria" w:hAnsi="Cambria"/>
-        </w:rPr>
-        <w:t xml:space="preserve">increases in </w:t>
-      </w:r>
-      <w:r>
-        <w:rPr>
-          <w:rFonts w:ascii="Cambria" w:hAnsi="Cambria"/>
-        </w:rPr>
-        <w:t xml:space="preserve">relative </w:t>
-      </w:r>
-      <w:r>
-        <w:rPr>
-          <w:rFonts w:ascii="Cambria" w:hAnsi="Cambria"/>
-        </w:rPr>
-        <w:t>forecast error</w:t>
-      </w:r>
-      <w:r>
-        <w:rPr>
-          <w:rFonts w:ascii="Cambria" w:hAnsi="Cambria"/>
-        </w:rPr>
-        <w:t xml:space="preserve"> under these methods</w:t>
-      </w:r>
-      <w:r>
-        <w:rPr>
-          <w:rFonts w:ascii="Cambria" w:hAnsi="Cambria"/>
-        </w:rPr>
-        <w:t xml:space="preserve"> are many magnitudes larger </w:t>
-      </w:r>
-      <w:r>
-        <w:rPr>
-          <w:rFonts w:ascii="Cambria" w:hAnsi="Cambria"/>
-        </w:rPr>
-        <w:t xml:space="preserve">for </w:t>
-      </w:r>
-      <w:r>
-        <w:rPr>
-          <w:rFonts w:ascii="Cambria" w:hAnsi="Cambria"/>
-          <w:i/>
-          <w:iCs/>
-        </w:rPr>
-        <w:t>upward</w:t>
-      </w:r>
-      <w:r>
-        <w:rPr>
-          <w:rFonts w:ascii="Cambria" w:hAnsi="Cambria"/>
-        </w:rPr>
-        <w:t xml:space="preserve"> adjusted forecasts than </w:t>
-      </w:r>
-      <w:r>
-        <w:rPr>
-          <w:rFonts w:ascii="Cambria" w:hAnsi="Cambria"/>
-          <w:i/>
-          <w:iCs/>
-        </w:rPr>
-        <w:t xml:space="preserve">downward </w:t>
-      </w:r>
-      <w:r>
-        <w:rPr>
-          <w:rFonts w:ascii="Cambria" w:hAnsi="Cambria"/>
-        </w:rPr>
-        <w:t>adjusted forecasts, regardless of the amount of noise added.</w:t>
-      </w:r>
-      <w:r>
-        <w:rPr>
-          <w:rFonts w:ascii="Cambria" w:hAnsi="Cambria"/>
-        </w:rPr>
-        <w:t xml:space="preserve"> We find that simpler models tend to generate more accurate forecasts than complex models when time series are protected using random noise</w:t>
-      </w:r>
-      <w:r>
-        <w:rPr>
-          <w:rFonts w:ascii="Cambria" w:hAnsi="Cambria"/>
-        </w:rPr>
-        <w:t xml:space="preserve"> and bottom coding.</w:t>
-      </w:r>
-      <w:r>
-        <w:rPr>
-          <w:rFonts w:ascii="Cambria" w:hAnsi="Cambria"/>
-        </w:rPr>
-        <w:t xml:space="preserve"> Our work represents a unique authority on the combinations of data protection methods and forecasting models that maximize forecast accuracy under privacy protection.</w:t>
-      </w:r>
-    </w:p>
-    <w:p>
-      <w:pPr>
-        <w:rPr>
-          <w:rFonts w:ascii="Cambria" w:hAnsi="Cambria"/>
-        </w:rPr>
-      </w:pPr>
-    </w:p>
-    <w:p>
-      <w:pPr>
-        <w:rPr>
-          <w:rFonts w:ascii="Cambria" w:hAnsi="Cambria"/>
-        </w:rPr>
-      </w:pPr>
-    </w:p>
-    <w:p>
-      <w:pPr>
-        <w:rPr>
-          <w:rFonts w:ascii="Cambria" w:hAnsi="Cambria"/>
-        </w:rPr>
-      </w:pPr>
-      <w:r>
-        <w:rPr>
-          <w:rFonts w:ascii="Cambria" w:hAnsi="Cambria"/>
-        </w:rPr>
-        <w:t>Under data protection, we recommend using simpler forecast models, such as exponential smoothing, which offer higher forecast accuracy.</w:t>
-      </w:r>
-    </w:p>
-    <w:p>
-      <w:pPr>
-        <w:rPr>
-          <w:rFonts w:ascii="Cambria" w:hAnsi="Cambria"/>
-        </w:rPr>
-      </w:pPr>
-    </w:p>
-    <w:p>
-      <w:pPr>
-        <w:rPr>
-          <w:rFonts w:ascii="Cambria" w:hAnsi="Cambria"/>
-        </w:rPr>
-      </w:pPr>
-      <w:r>
-        <w:rPr>
-          <w:rFonts w:ascii="Cambria" w:hAnsi="Cambria"/>
-        </w:rPr>
-        <w:t xml:space="preserve">Although simple forecasting models have worse accuracy on unprotected data, they outperform complicated models on protected data. This holds true across all horizons (1-20) and in addition, we find that accuracy improves at longer horizons but worsens at shorter horizons due to protection. We investigate the reasons in this paper and </w:t>
-      </w:r>
-    </w:p>
-    <w:p>
-      <w:pPr>
-        <w:rPr>
-          <w:rFonts w:ascii="Cambria" w:hAnsi="Cambria"/>
-        </w:rPr>
-      </w:pPr>
-    </w:p>
-    <w:p>
-      <w:pPr>
-        <w:rPr>
-          <w:rFonts w:ascii="Cambria" w:hAnsi="Cambria"/>
-        </w:rPr>
-      </w:pPr>
-      <w:r>
-        <w:rPr>
-          <w:rFonts w:ascii="Cambria" w:hAnsi="Cambria"/>
-        </w:rPr>
-        <w:lastRenderedPageBreak/>
-        <w:t>The downward adjusted forecasts have better accuracy than those adjusted upward in short forecast horizons.</w:t>
-      </w:r>
-    </w:p>
-    <w:p>
-      <w:pPr>
-        <w:rPr>
-          <w:rFonts w:ascii="Cambria" w:hAnsi="Cambria"/>
-        </w:rPr>
-      </w:pPr>
-    </w:p>
-    <w:p>
-      <w:pPr>
-        <w:rPr>
-          <w:rFonts w:ascii="Cambria" w:hAnsi="Cambria"/>
-        </w:rPr>
-      </w:pPr>
-    </w:p>
-    <w:p>
-      <w:pPr>
-        <w:rPr>
-          <w:rFonts w:ascii="Cambria" w:hAnsi="Cambria"/>
-        </w:rPr>
-      </w:pPr>
+        <w:t xml:space="preserve">and offer guidance for practitioners on </w:t>
+      </w:r>
+      <w:r>
+        <w:rPr>
+          <w:rFonts w:ascii="Cambria" w:hAnsi="Cambria"/>
+        </w:rPr>
+        <w:t xml:space="preserve">selecting a forecast </w:t>
+      </w:r>
+      <w:r>
+        <w:rPr>
+          <w:rFonts w:ascii="Cambria" w:hAnsi="Cambria"/>
+        </w:rPr>
+        <w:t>model under various data protection approaches.</w:t>
+      </w:r>
     </w:p>
     <w:sectPr>
       <w:headerReference w:type="default" r:id="rId7"/>
@@ -1715,6 +1567,71 @@
       <w:contextualSpacing/>
     </w:pPr>
   </w:style>
+  <w:style w:type="character" w:styleId="CommentReference">
+    <w:name w:val="annotation reference"/>
+    <w:basedOn w:val="DefaultParagraphFont"/>
+    <w:uiPriority w:val="99"/>
+    <w:semiHidden/>
+    <w:unhideWhenUsed/>
+    <w:rsid w:val="000F597E"/>
+    <w:rPr>
+      <w:sz w:val="16"/>
+      <w:szCs w:val="16"/>
+    </w:rPr>
+  </w:style>
+  <w:style w:type="paragraph" w:styleId="CommentText">
+    <w:name w:val="annotation text"/>
+    <w:basedOn w:val="Normal"/>
+    <w:link w:val="CommentTextChar"/>
+    <w:uiPriority w:val="99"/>
+    <w:semiHidden/>
+    <w:unhideWhenUsed/>
+    <w:rsid w:val="000F597E"/>
+    <w:rPr>
+      <w:sz w:val="20"/>
+      <w:szCs w:val="20"/>
+    </w:rPr>
+  </w:style>
+  <w:style w:type="character" w:customStyle="1" w:styleId="CommentTextChar">
+    <w:name w:val="Comment Text Char"/>
+    <w:basedOn w:val="DefaultParagraphFont"/>
+    <w:link w:val="CommentText"/>
+    <w:uiPriority w:val="99"/>
+    <w:semiHidden/>
+    <w:rsid w:val="000F597E"/>
+    <w:rPr>
+      <w:sz w:val="20"/>
+      <w:szCs w:val="20"/>
+    </w:rPr>
+  </w:style>
+  <w:style w:type="paragraph" w:styleId="CommentSubject">
+    <w:name w:val="annotation subject"/>
+    <w:basedOn w:val="CommentText"/>
+    <w:next w:val="CommentText"/>
+    <w:link w:val="CommentSubjectChar"/>
+    <w:uiPriority w:val="99"/>
+    <w:semiHidden/>
+    <w:unhideWhenUsed/>
+    <w:rsid w:val="000F597E"/>
+    <w:rPr>
+      <w:b/>
+      <w:bCs/>
+    </w:rPr>
+  </w:style>
+  <w:style w:type="character" w:customStyle="1" w:styleId="CommentSubjectChar">
+    <w:name w:val="Comment Subject Char"/>
+    <w:basedOn w:val="CommentTextChar"/>
+    <w:link w:val="CommentSubject"/>
+    <w:uiPriority w:val="99"/>
+    <w:semiHidden/>
+    <w:rsid w:val="000F597E"/>
+    <w:rPr>
+      <w:b/>
+      <w:bCs/>
+      <w:sz w:val="20"/>
+      <w:szCs w:val="20"/>
+    </w:rPr>
+  </w:style>
 </w:styles>
 </file>
 

</xml_diff>